<commit_message>
Made a few touches to the second essay, and wrapped up with it. Will start third essay tmrw! Goodnight.
</commit_message>
<xml_diff>
--- a/ERSPapplication.docx
+++ b/ERSPapplication.docx
@@ -451,7 +451,10 @@
         <w:t xml:space="preserve"> it difficult to envision a path forward. </w:t>
       </w:r>
       <w:r>
-        <w:t>As an international, adjusting to the new culture here in the States has brought its own challenges – particularly when it comes to approaching professors for research-related guidance, which often intimidates me.</w:t>
+        <w:t xml:space="preserve">As an international, adjusting to the new culture here in the States has brought its own challenges – particularly when it comes to approaching professors for research-related guidance, which </w:t>
+      </w:r>
+      <w:r>
+        <w:t>can, at times, be intimidating.</w:t>
       </w:r>
     </w:p>
     <w:p>
@@ -586,6 +589,9 @@
         <w:t xml:space="preserve">. By contributing to something meaningful and </w:t>
       </w:r>
       <w:r>
+        <w:t xml:space="preserve">potentially </w:t>
+      </w:r>
+      <w:r>
         <w:t>making</w:t>
       </w:r>
       <w:r>
@@ -595,7 +601,7 @@
         <w:t xml:space="preserve"> show them that it is possible to </w:t>
       </w:r>
       <w:r>
-        <w:t>achieve</w:t>
+        <w:t>thrive</w:t>
       </w:r>
       <w:r>
         <w:t xml:space="preserve"> despite </w:t>
@@ -609,34 +615,6 @@
       <w:r>
         <w:t xml:space="preserve"> Therefore, this program represents an opportunity not only to overcome my own struggles but also to inspire others to chase their goals and make the most with what they have, not letting their circumstances limit them.</w:t>
       </w:r>
-    </w:p>
-    <w:p>
-      <w:pPr>
-        <w:ind w:left="720" w:firstLine="720"/>
-        <w:rPr>
-          <w:strike/>
-        </w:rPr>
-      </w:pPr>
-      <w:r>
-        <w:rPr>
-          <w:strike/>
-        </w:rPr>
-        <w:t>By addressing the financial, cultural, and educational challenges I have faced, ERSP would allow me to chart a path forward in computer science research and contribute meaningfully to the field. This program represents an opportunity not only to overcome my own struggles but also to set an example for others with similar life experiences</w:t>
-      </w:r>
-      <w:r>
-        <w:rPr>
-          <w:strike/>
-        </w:rPr>
-        <w:t>.</w:t>
-      </w:r>
-    </w:p>
-    <w:p>
-      <w:pPr>
-        <w:rPr>
-          <w:rFonts w:cs="Times New Roman"/>
-          <w:szCs w:val="24"/>
-        </w:rPr>
-      </w:pPr>
     </w:p>
     <w:p>
       <w:pPr>
@@ -686,6 +664,7 @@
           <w:rFonts w:cs="Times New Roman"/>
           <w:szCs w:val="24"/>
         </w:rPr>
+        <w:lastRenderedPageBreak/>
         <w:t>Consider becoming a role model or mentor for others</w:t>
       </w:r>
     </w:p>
@@ -742,6 +721,60 @@
         </w:rPr>
         <w:t>.</w:t>
       </w:r>
+    </w:p>
+    <w:p>
+      <w:pPr>
+        <w:rPr>
+          <w:rFonts w:cs="Times New Roman"/>
+          <w:szCs w:val="24"/>
+        </w:rPr>
+      </w:pPr>
+    </w:p>
+    <w:p>
+      <w:pPr>
+        <w:numPr>
+          <w:ilvl w:val="0"/>
+          <w:numId w:val="1"/>
+        </w:numPr>
+        <w:rPr>
+          <w:rFonts w:cs="Times New Roman"/>
+          <w:b/>
+          <w:bCs/>
+          <w:szCs w:val="24"/>
+        </w:rPr>
+      </w:pPr>
+      <w:r>
+        <w:rPr>
+          <w:rFonts w:cs="Times New Roman"/>
+          <w:szCs w:val="24"/>
+        </w:rPr>
+        <w:t>Another goal of ERSP is to promote and support a diverse CICS community along many dimensions including (but not necessarily limited to) gender, race, ethnicity, nationality, socioeconomic status, ability, sexual orientation, etc.</w:t>
+      </w:r>
+      <w:r>
+        <w:rPr>
+          <w:rFonts w:cs="Times New Roman"/>
+          <w:b/>
+          <w:bCs/>
+          <w:szCs w:val="24"/>
+        </w:rPr>
+        <w:t xml:space="preserve"> Explain how your participation would help to build this community or how you would create a space where students from all groups feel included.</w:t>
+      </w:r>
+    </w:p>
+    <w:p>
+      <w:pPr>
+        <w:rPr>
+          <w:rFonts w:cs="Times New Roman"/>
+          <w:szCs w:val="24"/>
+        </w:rPr>
+      </w:pPr>
+    </w:p>
+    <w:p>
+      <w:pPr>
+        <w:rPr>
+          <w:rFonts w:cs="Times New Roman"/>
+          <w:szCs w:val="24"/>
+        </w:rPr>
+      </w:pPr>
     </w:p>
     <w:sectPr>
       <w:pgSz w:w="11906" w:h="16838"/>

</xml_diff>

<commit_message>
Made tiny changes to second essay; wrapping up with that and moving on to 3rd essay (FR THIS TIME).
</commit_message>
<xml_diff>
--- a/ERSPapplication.docx
+++ b/ERSPapplication.docx
@@ -425,7 +425,13 @@
       </w:r>
       <w:proofErr w:type="gramEnd"/>
       <w:r>
-        <w:t>. My high school placed little emphasis on extracurricular research, leaving me with minimal exposure to research</w:t>
+        <w:t>. My high school placed little emphasis on extracurricular</w:t>
+      </w:r>
+      <w:r>
+        <w:t>s and research</w:t>
+      </w:r>
+      <w:r>
+        <w:t>, leaving me with minimal exposure to research</w:t>
       </w:r>
       <w:r>
         <w:t xml:space="preserve"> and a limited understanding of what research </w:t>
@@ -439,7 +445,10 @@
         <w:t xml:space="preserve">. </w:t>
       </w:r>
       <w:r>
-        <w:t xml:space="preserve">Moreover, I lacked </w:t>
+        <w:t>Furthermore</w:t>
+      </w:r>
+      <w:r>
+        <w:t xml:space="preserve">, I lacked </w:t>
       </w:r>
       <w:r>
         <w:t>role models in computer science</w:t>
@@ -449,12 +458,6 @@
       </w:r>
       <w:r>
         <w:t xml:space="preserve"> it difficult to envision a path forward. </w:t>
-      </w:r>
-      <w:r>
-        <w:t xml:space="preserve">As an international, adjusting to the new culture here in the States has brought its own challenges – particularly when it comes to approaching professors for research-related guidance, which </w:t>
-      </w:r>
-      <w:r>
-        <w:t>can, at times, be intimidating.</w:t>
       </w:r>
     </w:p>
     <w:p>
@@ -462,117 +465,73 @@
         <w:ind w:left="720" w:firstLine="720"/>
       </w:pPr>
       <w:r>
-        <w:t>ERSP</w:t>
-      </w:r>
-      <w:r>
-        <w:t>, to me, presents a rare opportunity</w:t>
-      </w:r>
-      <w:r>
-        <w:t xml:space="preserve"> to address these gaps</w:t>
-      </w:r>
-      <w:r>
-        <w:t>. Its collaborative and guided environment would provide the support I need to overcome these barriers.</w:t>
+        <w:t xml:space="preserve">As an international, adjusting to the new culture here in the States has brought its own challenges – particularly when it comes to approaching professors for research-related guidance, which </w:t>
+      </w:r>
+      <w:r>
+        <w:t>can</w:t>
       </w:r>
       <w:r>
         <w:t xml:space="preserve"> </w:t>
       </w:r>
       <w:r>
-        <w:t>My participation in this program would help</w:t>
-      </w:r>
-      <w:r>
-        <w:rPr>
-          <w:rFonts w:cs="Times New Roman"/>
-          <w:szCs w:val="24"/>
-        </w:rPr>
+        <w:t>be intimidating.</w:t>
+      </w:r>
+      <w:r>
         <w:t xml:space="preserve"> </w:t>
       </w:r>
       <w:r>
-        <w:rPr>
-          <w:rFonts w:cs="Times New Roman"/>
-          <w:szCs w:val="24"/>
-        </w:rPr>
-        <w:t xml:space="preserve">me gain </w:t>
-      </w:r>
-      <w:r>
-        <w:rPr>
-          <w:rFonts w:cs="Times New Roman"/>
-          <w:szCs w:val="24"/>
-        </w:rPr>
-        <w:t xml:space="preserve">hands-on research experience </w:t>
-      </w:r>
-      <w:r>
-        <w:t>under the mentorship of</w:t>
-      </w:r>
-      <w:r>
-        <w:t xml:space="preserve"> a</w:t>
-      </w:r>
-      <w:r>
-        <w:t xml:space="preserve"> faculty expert</w:t>
-      </w:r>
-      <w:r>
-        <w:t xml:space="preserve"> – something that would otherwise be inaccessible to me.</w:t>
+        <w:t xml:space="preserve">The </w:t>
+      </w:r>
+      <w:r>
+        <w:t xml:space="preserve">F-1 visa restrictions </w:t>
+      </w:r>
+      <w:r>
+        <w:t xml:space="preserve">that </w:t>
+      </w:r>
+      <w:r>
+        <w:t>prevent me from pursuing off-campus research roles</w:t>
+      </w:r>
+      <w:r>
+        <w:t xml:space="preserve"> only add to the list of constraints,</w:t>
+      </w:r>
+      <w:r>
+        <w:t xml:space="preserve"> narrowing my </w:t>
+      </w:r>
+      <w:r>
+        <w:t>options for</w:t>
+      </w:r>
+      <w:r>
+        <w:t xml:space="preserve"> hands-on </w:t>
+      </w:r>
+      <w:r>
+        <w:t xml:space="preserve">research </w:t>
+      </w:r>
+      <w:r>
+        <w:t>experience</w:t>
       </w:r>
       <w:r>
         <w:t xml:space="preserve"> </w:t>
       </w:r>
       <w:r>
-        <w:t xml:space="preserve">Additionally, by participating in this program, I develop my ability to communicate and collaborate effectively in a research setting, while learning to use essential software on the job. These skills would </w:t>
-      </w:r>
-      <w:r>
-        <w:rPr>
-          <w:rFonts w:cs="Times New Roman"/>
-          <w:szCs w:val="24"/>
-        </w:rPr>
-        <w:t xml:space="preserve">prepare me for success in </w:t>
-      </w:r>
-      <w:r>
-        <w:rPr>
-          <w:rFonts w:cs="Times New Roman"/>
-          <w:szCs w:val="24"/>
-        </w:rPr>
-        <w:t>research environment</w:t>
-      </w:r>
-      <w:r>
-        <w:rPr>
-          <w:rFonts w:cs="Times New Roman"/>
-          <w:szCs w:val="24"/>
-        </w:rPr>
-        <w:t>s and</w:t>
-      </w:r>
-      <w:r>
-        <w:rPr>
-          <w:rFonts w:cs="Times New Roman"/>
-          <w:szCs w:val="24"/>
-        </w:rPr>
-        <w:t xml:space="preserve">, </w:t>
-      </w:r>
-      <w:r>
-        <w:rPr>
-          <w:rFonts w:cs="Times New Roman"/>
-          <w:szCs w:val="24"/>
-        </w:rPr>
-        <w:t>importantly,</w:t>
-      </w:r>
-      <w:r>
-        <w:rPr>
-          <w:rFonts w:cs="Times New Roman"/>
-          <w:szCs w:val="24"/>
-        </w:rPr>
-        <w:t xml:space="preserve"> grow my confidence t</w:t>
-      </w:r>
-      <w:r>
-        <w:rPr>
-          <w:rFonts w:cs="Times New Roman"/>
-          <w:szCs w:val="24"/>
-        </w:rPr>
-        <w:t xml:space="preserve">o take on more advanced challenges </w:t>
-      </w:r>
-      <w:r>
-        <w:rPr>
-          <w:rFonts w:cs="Times New Roman"/>
-          <w:szCs w:val="24"/>
-        </w:rPr>
-        <w:t>later in my career.</w:t>
+        <w:t>to</w:t>
+      </w:r>
+      <w:r>
+        <w:t xml:space="preserve"> </w:t>
+      </w:r>
+      <w:r>
+        <w:t xml:space="preserve">solely </w:t>
+      </w:r>
+      <w:r>
+        <w:t>on-campus avenues</w:t>
+      </w:r>
+      <w:r>
+        <w:t>.</w:t>
+      </w:r>
+      <w:r>
+        <w:t xml:space="preserve"> </w:t>
+      </w:r>
+      <w:r>
+        <w:t xml:space="preserve"> </w:t>
       </w:r>
     </w:p>
     <w:p>
@@ -580,146 +539,170 @@
         <w:ind w:left="720" w:firstLine="720"/>
       </w:pPr>
       <w:r>
-        <w:t xml:space="preserve">Equally important is the kind of example I would be setting for students </w:t>
-      </w:r>
-      <w:r>
-        <w:t>from underrepresented backgrounds</w:t>
-      </w:r>
-      <w:r>
-        <w:t xml:space="preserve">. By contributing to something meaningful and </w:t>
-      </w:r>
-      <w:r>
-        <w:t xml:space="preserve">potentially </w:t>
-      </w:r>
-      <w:r>
-        <w:t>making</w:t>
-      </w:r>
-      <w:r>
-        <w:t xml:space="preserve"> a difference in the real world via ERSP, I can</w:t>
-      </w:r>
-      <w:r>
-        <w:t xml:space="preserve"> show them that it is possible to </w:t>
-      </w:r>
-      <w:r>
-        <w:t>thrive</w:t>
-      </w:r>
-      <w:r>
-        <w:t xml:space="preserve"> despite </w:t>
-      </w:r>
-      <w:r>
-        <w:t>a lack of role models</w:t>
-      </w:r>
-      <w:r>
-        <w:t>.</w:t>
-      </w:r>
-      <w:r>
-        <w:t xml:space="preserve"> Therefore, this program represents an opportunity not only to overcome my own struggles but also to inspire others to chase their goals and make the most with what they have, not letting their circumstances limit them.</w:t>
+        <w:t xml:space="preserve">The CICS </w:t>
+      </w:r>
+      <w:r>
+        <w:t>E</w:t>
+      </w:r>
+      <w:r>
+        <w:t>arly Research Scholars Program</w:t>
+      </w:r>
+      <w:r>
+        <w:t>, to me, presents a rare opportunity</w:t>
+      </w:r>
+      <w:r>
+        <w:t xml:space="preserve"> to address these gaps</w:t>
+      </w:r>
+      <w:r>
+        <w:t>. Its collaborative and guided environment would provide the support I need to overcome these barriers.</w:t>
+      </w:r>
+      <w:r>
+        <w:t xml:space="preserve"> </w:t>
+      </w:r>
+      <w:r>
+        <w:t>My participation in this program would help</w:t>
+      </w:r>
+      <w:r>
+        <w:rPr>
+          <w:rFonts w:cs="Times New Roman"/>
+          <w:szCs w:val="24"/>
+        </w:rPr>
+        <w:t xml:space="preserve"> </w:t>
+      </w:r>
+      <w:r>
+        <w:rPr>
+          <w:rFonts w:cs="Times New Roman"/>
+          <w:szCs w:val="24"/>
+        </w:rPr>
+        <w:t xml:space="preserve">me gain </w:t>
+      </w:r>
+      <w:r>
+        <w:rPr>
+          <w:rFonts w:cs="Times New Roman"/>
+          <w:szCs w:val="24"/>
+        </w:rPr>
+        <w:t xml:space="preserve">hands-on research experience </w:t>
+      </w:r>
+      <w:r>
+        <w:t>under the mentorship of</w:t>
+      </w:r>
+      <w:r>
+        <w:t xml:space="preserve"> a</w:t>
+      </w:r>
+      <w:r>
+        <w:t xml:space="preserve"> faculty expert</w:t>
+      </w:r>
+      <w:r>
+        <w:t xml:space="preserve"> – something that would otherwise be inaccessible to me.</w:t>
+      </w:r>
+      <w:r>
+        <w:t xml:space="preserve"> </w:t>
+      </w:r>
+      <w:r>
+        <w:t xml:space="preserve">Additionally, by participating in this program, I develop my ability to communicate and collaborate effectively in a research setting, while learning to use essential software on the job. These skills would </w:t>
+      </w:r>
+      <w:r>
+        <w:rPr>
+          <w:rFonts w:cs="Times New Roman"/>
+          <w:szCs w:val="24"/>
+        </w:rPr>
+        <w:t xml:space="preserve">prepare me for success in </w:t>
+      </w:r>
+      <w:r>
+        <w:rPr>
+          <w:rFonts w:cs="Times New Roman"/>
+          <w:szCs w:val="24"/>
+        </w:rPr>
+        <w:t>research environment</w:t>
+      </w:r>
+      <w:r>
+        <w:rPr>
+          <w:rFonts w:cs="Times New Roman"/>
+          <w:szCs w:val="24"/>
+        </w:rPr>
+        <w:t>s and</w:t>
+      </w:r>
+      <w:r>
+        <w:rPr>
+          <w:rFonts w:cs="Times New Roman"/>
+          <w:szCs w:val="24"/>
+        </w:rPr>
+        <w:t xml:space="preserve">, </w:t>
+      </w:r>
+      <w:r>
+        <w:rPr>
+          <w:rFonts w:cs="Times New Roman"/>
+          <w:szCs w:val="24"/>
+        </w:rPr>
+        <w:t>importantly,</w:t>
+      </w:r>
+      <w:r>
+        <w:rPr>
+          <w:rFonts w:cs="Times New Roman"/>
+          <w:szCs w:val="24"/>
+        </w:rPr>
+        <w:t xml:space="preserve"> grow my confidence t</w:t>
+      </w:r>
+      <w:r>
+        <w:rPr>
+          <w:rFonts w:cs="Times New Roman"/>
+          <w:szCs w:val="24"/>
+        </w:rPr>
+        <w:t xml:space="preserve">o take on more advanced challenges </w:t>
+      </w:r>
+      <w:r>
+        <w:rPr>
+          <w:rFonts w:cs="Times New Roman"/>
+          <w:szCs w:val="24"/>
+        </w:rPr>
+        <w:t>later in my career.</w:t>
       </w:r>
     </w:p>
     <w:p>
       <w:pPr>
-        <w:rPr>
-          <w:rFonts w:cs="Times New Roman"/>
-          <w:szCs w:val="24"/>
-        </w:rPr>
-      </w:pPr>
-    </w:p>
-    <w:p>
-      <w:pPr>
-        <w:rPr>
-          <w:rFonts w:cs="Times New Roman"/>
-          <w:szCs w:val="24"/>
-        </w:rPr>
-      </w:pPr>
-      <w:r>
-        <w:rPr>
-          <w:rFonts w:cs="Times New Roman"/>
-          <w:b/>
-          <w:bCs/>
-          <w:szCs w:val="24"/>
-        </w:rPr>
-        <w:t>Second part of question: Impact beyond yourself</w:t>
-      </w:r>
-      <w:r>
-        <w:rPr>
-          <w:rFonts w:cs="Times New Roman"/>
-          <w:szCs w:val="24"/>
-        </w:rPr>
-        <w:t xml:space="preserve"> (how does your participation in this program help others who faced similar barriers to research?)</w:t>
-      </w:r>
-    </w:p>
-    <w:p>
-      <w:pPr>
-        <w:numPr>
-          <w:ilvl w:val="0"/>
-          <w:numId w:val="5"/>
-        </w:numPr>
-        <w:rPr>
-          <w:rFonts w:cs="Times New Roman"/>
-          <w:szCs w:val="24"/>
-        </w:rPr>
-      </w:pPr>
-      <w:r>
-        <w:rPr>
-          <w:rFonts w:cs="Times New Roman"/>
-          <w:szCs w:val="24"/>
-        </w:rPr>
-        <w:lastRenderedPageBreak/>
-        <w:t>Consider becoming a role model or mentor for others</w:t>
-      </w:r>
-    </w:p>
-    <w:p>
-      <w:pPr>
-        <w:numPr>
-          <w:ilvl w:val="0"/>
-          <w:numId w:val="5"/>
-        </w:numPr>
-        <w:rPr>
-          <w:rFonts w:cs="Times New Roman"/>
-          <w:szCs w:val="24"/>
-        </w:rPr>
-      </w:pPr>
-      <w:r>
-        <w:rPr>
-          <w:rFonts w:cs="Times New Roman"/>
-          <w:szCs w:val="24"/>
-        </w:rPr>
-        <w:t>Consider sharing resources/knowledge you gain with peers.</w:t>
-      </w:r>
-    </w:p>
-    <w:p>
-      <w:pPr>
-        <w:numPr>
-          <w:ilvl w:val="0"/>
-          <w:numId w:val="5"/>
-        </w:numPr>
-        <w:rPr>
-          <w:rFonts w:cs="Times New Roman"/>
-          <w:szCs w:val="24"/>
-        </w:rPr>
-      </w:pPr>
-      <w:r>
-        <w:rPr>
-          <w:rFonts w:cs="Times New Roman"/>
-          <w:szCs w:val="24"/>
-        </w:rPr>
-        <w:t xml:space="preserve">Attempt to make everyone feel included and like they belong. </w:t>
-      </w:r>
-      <w:r>
-        <w:rPr>
-          <w:rFonts w:cs="Times New Roman"/>
-          <w:b/>
-          <w:bCs/>
-          <w:szCs w:val="24"/>
-        </w:rPr>
-        <w:t>Uplift others</w:t>
-      </w:r>
-      <w:r>
-        <w:rPr>
-          <w:rFonts w:cs="Times New Roman"/>
-          <w:szCs w:val="24"/>
-        </w:rPr>
+        <w:ind w:left="720" w:firstLine="720"/>
+      </w:pPr>
+      <w:r>
+        <w:t xml:space="preserve">Equally important is the kind of example I would be setting for students </w:t>
+      </w:r>
+      <w:r>
+        <w:t>from underrepresented backgrounds</w:t>
+      </w:r>
+      <w:r>
+        <w:t xml:space="preserve">. By contributing to something meaningful and </w:t>
+      </w:r>
+      <w:r>
+        <w:t xml:space="preserve">potentially </w:t>
+      </w:r>
+      <w:r>
+        <w:t>making</w:t>
+      </w:r>
+      <w:r>
+        <w:t xml:space="preserve"> a difference in the real world via ERSP, I can</w:t>
+      </w:r>
+      <w:r>
+        <w:t xml:space="preserve"> show them that it is possible to </w:t>
+      </w:r>
+      <w:r>
+        <w:t>thrive</w:t>
+      </w:r>
+      <w:r>
+        <w:t xml:space="preserve"> despite </w:t>
+      </w:r>
+      <w:r>
+        <w:t>a lack of role models</w:t>
+      </w:r>
+      <w:r>
         <w:t>.</w:t>
+      </w:r>
+      <w:r>
+        <w:t xml:space="preserve"> Therefore, </w:t>
+      </w:r>
+      <w:r>
+        <w:t>participation in this</w:t>
+      </w:r>
+      <w:r>
+        <w:t xml:space="preserve"> program represents an opportunity not only to overcome my own struggles but also to inspire others to chase their goals and make the most with what they have, not letting their circumstances limit them.</w:t>
       </w:r>
     </w:p>
     <w:p>
@@ -748,6 +731,7 @@
           <w:rFonts w:cs="Times New Roman"/>
           <w:szCs w:val="24"/>
         </w:rPr>
+        <w:lastRenderedPageBreak/>
         <w:t>Another goal of ERSP is to promote and support a diverse CICS community along many dimensions including (but not necessarily limited to) gender, race, ethnicity, nationality, socioeconomic status, ability, sexual orientation, etc.</w:t>
       </w:r>
       <w:r>
@@ -757,7 +741,63 @@
           <w:bCs/>
           <w:szCs w:val="24"/>
         </w:rPr>
-        <w:t xml:space="preserve"> Explain how your participation would help to build this community or how you would create a space where students from all groups feel included.</w:t>
+        <w:t xml:space="preserve"> </w:t>
+      </w:r>
+      <w:r>
+        <w:rPr>
+          <w:rFonts w:cs="Times New Roman"/>
+          <w:b/>
+          <w:bCs/>
+          <w:szCs w:val="24"/>
+          <w:highlight w:val="yellow"/>
+        </w:rPr>
+        <w:t>Explain how your participation would help to build this community</w:t>
+      </w:r>
+      <w:r>
+        <w:rPr>
+          <w:rFonts w:cs="Times New Roman"/>
+          <w:b/>
+          <w:bCs/>
+          <w:szCs w:val="24"/>
+        </w:rPr>
+        <w:t xml:space="preserve"> or </w:t>
+      </w:r>
+      <w:r>
+        <w:rPr>
+          <w:rFonts w:cs="Times New Roman"/>
+          <w:b/>
+          <w:bCs/>
+          <w:szCs w:val="24"/>
+          <w:highlight w:val="red"/>
+        </w:rPr>
+        <w:t>how you would create a space where students from all groups feel included</w:t>
+      </w:r>
+      <w:r>
+        <w:rPr>
+          <w:rFonts w:cs="Times New Roman"/>
+          <w:b/>
+          <w:bCs/>
+          <w:szCs w:val="24"/>
+        </w:rPr>
+        <w:t>.</w:t>
+      </w:r>
+    </w:p>
+    <w:p>
+      <w:pPr>
+        <w:ind w:left="720"/>
+        <w:rPr>
+          <w:rFonts w:cs="Times New Roman"/>
+          <w:szCs w:val="24"/>
+        </w:rPr>
+      </w:pPr>
+      <w:r>
+        <w:rPr>
+          <w:rFonts w:cs="Times New Roman"/>
+          <w:b/>
+          <w:bCs/>
+          <w:szCs w:val="24"/>
+        </w:rPr>
+        <w:t>(2 parts of the question to address)</w:t>
       </w:r>
     </w:p>
     <w:p>

</xml_diff>

<commit_message>
Finished third essay response. Did a final skim of all essays, and made a few minor adjustments. READY TO SUBMIT MY APPLICATION NOW.
</commit_message>
<xml_diff>
--- a/ERSPapplication.docx
+++ b/ERSPapplication.docx
@@ -218,14 +218,35 @@
           <w:rFonts w:cs="Times New Roman"/>
           <w:szCs w:val="24"/>
         </w:rPr>
-        <w:t xml:space="preserve"> where we can learn from each other and refine our approaches</w:t>
-      </w:r>
-      <w:r>
-        <w:rPr>
-          <w:rFonts w:cs="Times New Roman"/>
-          <w:szCs w:val="24"/>
-        </w:rPr>
-        <w:t>. Plus, by working in teams, I envision myself learning to divide and conquer a large research task by effectively splitting them among my team members while learning to set and meet deadlines.</w:t>
+        <w:t xml:space="preserve"> where we can learn from each other and</w:t>
+      </w:r>
+      <w:r>
+        <w:rPr>
+          <w:rFonts w:cs="Times New Roman"/>
+          <w:szCs w:val="24"/>
+        </w:rPr>
+        <w:t xml:space="preserve"> improvise</w:t>
+      </w:r>
+      <w:r>
+        <w:rPr>
+          <w:rFonts w:cs="Times New Roman"/>
+          <w:szCs w:val="24"/>
+        </w:rPr>
+        <w:t>. Plus, by working in teams, I envision myself learning to divide and conquer a large research task by effectively splitting them among my team members</w:t>
+      </w:r>
+      <w:r>
+        <w:rPr>
+          <w:rFonts w:cs="Times New Roman"/>
+          <w:szCs w:val="24"/>
+        </w:rPr>
+        <w:t>,</w:t>
+      </w:r>
+      <w:r>
+        <w:rPr>
+          <w:rFonts w:cs="Times New Roman"/>
+          <w:szCs w:val="24"/>
+        </w:rPr>
+        <w:t xml:space="preserve"> while learning to set and meet deadlines.</w:t>
       </w:r>
     </w:p>
     <w:p>
@@ -498,10 +519,16 @@
         <w:t xml:space="preserve"> narrowing my </w:t>
       </w:r>
       <w:r>
-        <w:t>options for</w:t>
-      </w:r>
-      <w:r>
-        <w:t xml:space="preserve"> hands-on </w:t>
+        <w:t>op</w:t>
+      </w:r>
+      <w:r>
+        <w:t>portunities</w:t>
+      </w:r>
+      <w:r>
+        <w:t xml:space="preserve"> for</w:t>
+      </w:r>
+      <w:r>
+        <w:t xml:space="preserve"> </w:t>
       </w:r>
       <w:r>
         <w:t xml:space="preserve">research </w:t>
@@ -516,13 +543,7 @@
         <w:t>to</w:t>
       </w:r>
       <w:r>
-        <w:t xml:space="preserve"> </w:t>
-      </w:r>
-      <w:r>
-        <w:t xml:space="preserve">solely </w:t>
-      </w:r>
-      <w:r>
-        <w:t>on-campus avenues</w:t>
+        <w:t xml:space="preserve"> on-campus avenues</w:t>
       </w:r>
       <w:r>
         <w:t>.</w:t>
@@ -726,6 +747,7 @@
           <w:szCs w:val="24"/>
         </w:rPr>
       </w:pPr>
+      <w:bookmarkStart w:id="0" w:name="_Hlk187943381"/>
       <w:r>
         <w:rPr>
           <w:rFonts w:cs="Times New Roman"/>
@@ -772,6 +794,7 @@
         </w:rPr>
         <w:t>how you would create a space where students from all groups feel included</w:t>
       </w:r>
+      <w:bookmarkEnd w:id="0"/>
       <w:r>
         <w:rPr>
           <w:rFonts w:cs="Times New Roman"/>
@@ -802,19 +825,72 @@
     </w:p>
     <w:p>
       <w:pPr>
-        <w:rPr>
-          <w:rFonts w:cs="Times New Roman"/>
-          <w:szCs w:val="24"/>
-        </w:rPr>
-      </w:pPr>
+        <w:pStyle w:val="NormalWeb"/>
+        <w:ind w:firstLine="720"/>
+      </w:pPr>
+      <w:r>
+        <w:t>As an international student from a modest socioeconomic background, I have faced several challenges – notably, that of growing up in a small hometown with limited resources and opportunities. However, it has taught me to make the most out of every opportunity and approach challenges with resilience, and I believe that is an invaluable perspective I can bring to the Early Research Scholars Program. By voicing my ideas and actively contributing to the group, I hope to encourage others from similarly modest or disadvantaged backgrounds to do the same. As the film Coach Carter aptly puts it, ‘As we let our own light shine, we unconsciously give other people permission to do the same.’ This sentiment reflects my belief in how inspiring it can be to embrace our unique perspectives and voice them out.</w:t>
+      </w:r>
     </w:p>
     <w:p>
       <w:pPr>
-        <w:rPr>
-          <w:rFonts w:cs="Times New Roman"/>
-          <w:szCs w:val="24"/>
-        </w:rPr>
-      </w:pPr>
+        <w:pStyle w:val="NormalWeb"/>
+        <w:ind w:firstLine="720"/>
+      </w:pPr>
+      <w:r>
+        <w:t xml:space="preserve">I understand that diversity is not just about representation but about fostering an inclusive space where everyone and their contributions are acknowledged and valued. I would actively strive to be a good team player, respecting people’s identities and fostering an atmosphere where ideas can flow freely. For instance, I would make it a priority to ask for and use people’s desired pronouns, ensuring that non-binary members feel validated. Such simple acts of respect can go a long way in creating a sense of belonging. </w:t>
+      </w:r>
+    </w:p>
+    <w:p>
+      <w:pPr>
+        <w:pStyle w:val="NormalWeb"/>
+        <w:ind w:firstLine="720"/>
+      </w:pPr>
+      <w:r>
+        <w:t xml:space="preserve">Additionally, I would work to amplify the voices of any students from historically disadvantaged communities, acknowledging their challenges and celebrating the unique perspectives they bring to the table. </w:t>
+      </w:r>
+      <w:r>
+        <w:t>Even if it’s just a germ of an idea that’s not fully developed, I would encourage them to share it. There’s always a possibility that the idea holds potential, and together, we could work to improvise and refine it.</w:t>
+      </w:r>
+      <w:r>
+        <w:t xml:space="preserve"> Encouraging open dialogue and making everyone feel comfortable sharing their ideas would be my priority.</w:t>
+      </w:r>
+    </w:p>
+    <w:p>
+      <w:pPr>
+        <w:pStyle w:val="NormalWeb"/>
+        <w:ind w:firstLine="720"/>
+      </w:pPr>
+      <w:r>
+        <w:t>For those who may have experienced challenges tied to their nationality, such as coming from regions affected by conflict or instability</w:t>
+      </w:r>
+      <w:r>
+        <w:t>, I would approach their experiences with empathy. Plus, I believe in positive reinforcement. So, good ideas would be appreciated, and even ideas that miss the mark would be acknowledged</w:t>
+      </w:r>
+      <w:r>
+        <w:t>.</w:t>
+      </w:r>
+      <w:r>
+        <w:t xml:space="preserve"> The effort is what matters. The goal would be to foster a space free of judgement, where everyone feels safe and included – whether it is in group interactions or research activities.</w:t>
+      </w:r>
+    </w:p>
+    <w:p>
+      <w:pPr>
+        <w:pStyle w:val="NormalWeb"/>
+        <w:ind w:firstLine="720"/>
+      </w:pPr>
+      <w:r>
+        <w:t xml:space="preserve">I also understand how important it can be to address accessibility concerns for people with disabilities. I would attempt to ensure materials are usable by everyone and adjust my communication and other aspects of group interactions to accommodate their needs. Creating a collaborative environment that highlights everyone’s strengths, rather than their limitations, is an important step in building a truly inclusive community. </w:t>
+      </w:r>
+    </w:p>
+    <w:p>
+      <w:pPr>
+        <w:pStyle w:val="NormalWeb"/>
+        <w:ind w:firstLine="720"/>
+      </w:pPr>
+      <w:r>
+        <w:t>Ultimately, I believe that the strength of ERSP lies in the diversity of its participants. By listening to and learning from their inputs, and supporting their identities, I hope to participate in a community where everyone feels empowered to achieve and contribute. I’m committed to helping ERSP remain a space where students from all walks of life feel inspired and valued.</w:t>
+      </w:r>
     </w:p>
     <w:sectPr>
       <w:pgSz w:w="11906" w:h="16838"/>
@@ -829,6 +905,119 @@
 <file path=word/numbering.xml><?xml version="1.0" encoding="utf-8"?>
 <w:numbering xmlns:wpc="http://schemas.microsoft.com/office/word/2010/wordprocessingCanvas" xmlns:cx="http://schemas.microsoft.com/office/drawing/2014/chartex" xmlns:cx1="http://schemas.microsoft.com/office/drawing/2015/9/8/chartex" xmlns:cx2="http://schemas.microsoft.com/office/drawing/2015/10/21/chartex" xmlns:cx3="http://schemas.microsoft.com/office/drawing/2016/5/9/chartex" xmlns:cx4="http://schemas.microsoft.com/office/drawing/2016/5/10/chartex" xmlns:cx5="http://schemas.microsoft.com/office/drawing/2016/5/11/chartex" xmlns:cx6="http://schemas.microsoft.com/office/drawing/2016/5/12/chartex" xmlns:cx7="http://schemas.microsoft.com/office/drawing/2016/5/13/chartex" xmlns:cx8="http://schemas.microsoft.com/office/drawing/2016/5/14/chartex" xmlns:mc="http://schemas.openxmlformats.org/markup-compatibility/2006" xmlns:aink="http://schemas.microsoft.com/office/drawing/2016/ink" xmlns:am3d="http://schemas.microsoft.com/office/drawing/2017/model3d" xmlns:o="urn:schemas-microsoft-com:office:office" xmlns:oel="http://schemas.microsoft.com/office/2019/extlst" xmlns:r="http://schemas.openxmlformats.org/officeDocument/2006/relationships" xmlns:m="http://schemas.openxmlformats.org/officeDocument/2006/math" xmlns:v="urn:schemas-microsoft-com:vml" xmlns:wp14="http://schemas.microsoft.com/office/word/2010/wordprocessingDrawing" xmlns:wp="http://schemas.openxmlformats.org/drawingml/2006/wordprocessingDrawing" xmlns:w10="urn:schemas-microsoft-com:office:word" xmlns:w="http://schemas.openxmlformats.org/wordprocessingml/2006/main" xmlns:w14="http://schemas.microsoft.com/office/word/2010/wordml" xmlns:w15="http://schemas.microsoft.com/office/word/2012/wordml" xmlns:w16cex="http://schemas.microsoft.com/office/word/2018/wordml/cex" xmlns:w16cid="http://schemas.microsoft.com/office/word/2016/wordml/cid" xmlns:w16="http://schemas.microsoft.com/office/word/2018/wordml" xmlns:w16du="http://schemas.microsoft.com/office/word/2023/wordml/word16du" xmlns:w16sdtdh="http://schemas.microsoft.com/office/word/2020/wordml/sdtdatahash" xmlns:w16sdtfl="http://schemas.microsoft.com/office/word/2024/wordml/sdtformatlock" xmlns:w16se="http://schemas.microsoft.com/office/word/2015/wordml/symex" xmlns:wpg="http://schemas.microsoft.com/office/word/2010/wordprocessingGroup" xmlns:wpi="http://schemas.microsoft.com/office/word/2010/wordprocessingInk" xmlns:wne="http://schemas.microsoft.com/office/word/2006/wordml" xmlns:wps="http://schemas.microsoft.com/office/word/2010/wordprocessingShape" mc:Ignorable="w14 w15 w16se w16cid w16 w16cex w16sdtdh w16sdtfl w16du wp14">
   <w:abstractNum w:abstractNumId="0" w15:restartNumberingAfterBreak="0">
+    <w:nsid w:val="3D64773E"/>
+    <w:multiLevelType w:val="hybridMultilevel"/>
+    <w:tmpl w:val="80281D9E"/>
+    <w:lvl w:ilvl="0" w:tplc="F1FE6796">
+      <w:start w:val="2"/>
+      <w:numFmt w:val="bullet"/>
+      <w:lvlText w:val="-"/>
+      <w:lvlJc w:val="left"/>
+      <w:pPr>
+        <w:ind w:left="720" w:hanging="360"/>
+      </w:pPr>
+      <w:rPr>
+        <w:rFonts w:ascii="Times New Roman" w:eastAsia="Calibri" w:hAnsi="Times New Roman" w:cs="Times New Roman" w:hint="default"/>
+      </w:rPr>
+    </w:lvl>
+    <w:lvl w:ilvl="1" w:tplc="40090003" w:tentative="1">
+      <w:start w:val="1"/>
+      <w:numFmt w:val="bullet"/>
+      <w:lvlText w:val="o"/>
+      <w:lvlJc w:val="left"/>
+      <w:pPr>
+        <w:ind w:left="1440" w:hanging="360"/>
+      </w:pPr>
+      <w:rPr>
+        <w:rFonts w:ascii="Courier New" w:hAnsi="Courier New" w:cs="Courier New" w:hint="default"/>
+      </w:rPr>
+    </w:lvl>
+    <w:lvl w:ilvl="2" w:tplc="40090005" w:tentative="1">
+      <w:start w:val="1"/>
+      <w:numFmt w:val="bullet"/>
+      <w:lvlText w:val=""/>
+      <w:lvlJc w:val="left"/>
+      <w:pPr>
+        <w:ind w:left="2160" w:hanging="360"/>
+      </w:pPr>
+      <w:rPr>
+        <w:rFonts w:ascii="Wingdings" w:hAnsi="Wingdings" w:hint="default"/>
+      </w:rPr>
+    </w:lvl>
+    <w:lvl w:ilvl="3" w:tplc="40090001" w:tentative="1">
+      <w:start w:val="1"/>
+      <w:numFmt w:val="bullet"/>
+      <w:lvlText w:val=""/>
+      <w:lvlJc w:val="left"/>
+      <w:pPr>
+        <w:ind w:left="2880" w:hanging="360"/>
+      </w:pPr>
+      <w:rPr>
+        <w:rFonts w:ascii="Symbol" w:hAnsi="Symbol" w:hint="default"/>
+      </w:rPr>
+    </w:lvl>
+    <w:lvl w:ilvl="4" w:tplc="40090003" w:tentative="1">
+      <w:start w:val="1"/>
+      <w:numFmt w:val="bullet"/>
+      <w:lvlText w:val="o"/>
+      <w:lvlJc w:val="left"/>
+      <w:pPr>
+        <w:ind w:left="3600" w:hanging="360"/>
+      </w:pPr>
+      <w:rPr>
+        <w:rFonts w:ascii="Courier New" w:hAnsi="Courier New" w:cs="Courier New" w:hint="default"/>
+      </w:rPr>
+    </w:lvl>
+    <w:lvl w:ilvl="5" w:tplc="40090005" w:tentative="1">
+      <w:start w:val="1"/>
+      <w:numFmt w:val="bullet"/>
+      <w:lvlText w:val=""/>
+      <w:lvlJc w:val="left"/>
+      <w:pPr>
+        <w:ind w:left="4320" w:hanging="360"/>
+      </w:pPr>
+      <w:rPr>
+        <w:rFonts w:ascii="Wingdings" w:hAnsi="Wingdings" w:hint="default"/>
+      </w:rPr>
+    </w:lvl>
+    <w:lvl w:ilvl="6" w:tplc="40090001" w:tentative="1">
+      <w:start w:val="1"/>
+      <w:numFmt w:val="bullet"/>
+      <w:lvlText w:val=""/>
+      <w:lvlJc w:val="left"/>
+      <w:pPr>
+        <w:ind w:left="5040" w:hanging="360"/>
+      </w:pPr>
+      <w:rPr>
+        <w:rFonts w:ascii="Symbol" w:hAnsi="Symbol" w:hint="default"/>
+      </w:rPr>
+    </w:lvl>
+    <w:lvl w:ilvl="7" w:tplc="40090003" w:tentative="1">
+      <w:start w:val="1"/>
+      <w:numFmt w:val="bullet"/>
+      <w:lvlText w:val="o"/>
+      <w:lvlJc w:val="left"/>
+      <w:pPr>
+        <w:ind w:left="5760" w:hanging="360"/>
+      </w:pPr>
+      <w:rPr>
+        <w:rFonts w:ascii="Courier New" w:hAnsi="Courier New" w:cs="Courier New" w:hint="default"/>
+      </w:rPr>
+    </w:lvl>
+    <w:lvl w:ilvl="8" w:tplc="40090005" w:tentative="1">
+      <w:start w:val="1"/>
+      <w:numFmt w:val="bullet"/>
+      <w:lvlText w:val=""/>
+      <w:lvlJc w:val="left"/>
+      <w:pPr>
+        <w:ind w:left="6480" w:hanging="360"/>
+      </w:pPr>
+      <w:rPr>
+        <w:rFonts w:ascii="Wingdings" w:hAnsi="Wingdings" w:hint="default"/>
+      </w:rPr>
+    </w:lvl>
+  </w:abstractNum>
+  <w:abstractNum w:abstractNumId="1" w15:restartNumberingAfterBreak="0">
     <w:nsid w:val="48813C36"/>
     <w:multiLevelType w:val="hybridMultilevel"/>
     <w:tmpl w:val="66982A18"/>
@@ -918,7 +1107,7 @@
       </w:pPr>
     </w:lvl>
   </w:abstractNum>
-  <w:abstractNum w:abstractNumId="1" w15:restartNumberingAfterBreak="0">
+  <w:abstractNum w:abstractNumId="2" w15:restartNumberingAfterBreak="0">
     <w:nsid w:val="5B273A96"/>
     <w:multiLevelType w:val="multilevel"/>
     <w:tmpl w:val="A1E43534"/>
@@ -1067,7 +1256,7 @@
       </w:rPr>
     </w:lvl>
   </w:abstractNum>
-  <w:abstractNum w:abstractNumId="2" w15:restartNumberingAfterBreak="0">
+  <w:abstractNum w:abstractNumId="3" w15:restartNumberingAfterBreak="0">
     <w:nsid w:val="5EBC2A86"/>
     <w:multiLevelType w:val="multilevel"/>
     <w:tmpl w:val="0ADC02F4"/>
@@ -1216,7 +1405,7 @@
       </w:rPr>
     </w:lvl>
   </w:abstractNum>
-  <w:abstractNum w:abstractNumId="3" w15:restartNumberingAfterBreak="0">
+  <w:abstractNum w:abstractNumId="4" w15:restartNumberingAfterBreak="0">
     <w:nsid w:val="69D561D4"/>
     <w:multiLevelType w:val="multilevel"/>
     <w:tmpl w:val="94F86FA8"/>
@@ -1365,7 +1554,7 @@
       </w:rPr>
     </w:lvl>
   </w:abstractNum>
-  <w:abstractNum w:abstractNumId="4" w15:restartNumberingAfterBreak="0">
+  <w:abstractNum w:abstractNumId="5" w15:restartNumberingAfterBreak="0">
     <w:nsid w:val="6C4D1056"/>
     <w:multiLevelType w:val="multilevel"/>
     <w:tmpl w:val="AE021FAC"/>
@@ -1515,19 +1704,22 @@
     </w:lvl>
   </w:abstractNum>
   <w:num w:numId="1" w16cid:durableId="1072585253">
-    <w:abstractNumId w:val="0"/>
+    <w:abstractNumId w:val="1"/>
   </w:num>
   <w:num w:numId="2" w16cid:durableId="2144931449">
-    <w:abstractNumId w:val="1"/>
+    <w:abstractNumId w:val="2"/>
   </w:num>
   <w:num w:numId="3" w16cid:durableId="1752462996">
-    <w:abstractNumId w:val="2"/>
+    <w:abstractNumId w:val="3"/>
   </w:num>
   <w:num w:numId="4" w16cid:durableId="1408379482">
+    <w:abstractNumId w:val="5"/>
+  </w:num>
+  <w:num w:numId="5" w16cid:durableId="2021853118">
     <w:abstractNumId w:val="4"/>
   </w:num>
-  <w:num w:numId="5" w16cid:durableId="2021853118">
-    <w:abstractNumId w:val="3"/>
+  <w:num w:numId="6" w16cid:durableId="2078238990">
+    <w:abstractNumId w:val="0"/>
   </w:num>
 </w:numbering>
 </file>
@@ -1638,7 +1830,7 @@
     <w:lsdException w:name="E-mail Signature" w:semiHidden="1" w:unhideWhenUsed="1"/>
     <w:lsdException w:name="HTML Top of Form" w:semiHidden="1" w:unhideWhenUsed="1"/>
     <w:lsdException w:name="HTML Bottom of Form" w:semiHidden="1" w:unhideWhenUsed="1"/>
-    <w:lsdException w:name="Normal (Web)" w:semiHidden="1" w:unhideWhenUsed="1"/>
+    <w:lsdException w:name="Normal (Web)" w:semiHidden="1" w:uiPriority="0" w:unhideWhenUsed="1"/>
     <w:lsdException w:name="HTML Acronym" w:semiHidden="1" w:unhideWhenUsed="1"/>
     <w:lsdException w:name="HTML Address" w:semiHidden="1" w:unhideWhenUsed="1"/>
     <w:lsdException w:name="HTML Cite" w:semiHidden="1" w:unhideWhenUsed="1"/>
@@ -2137,6 +2329,7 @@
   <w:style w:type="character" w:default="1" w:styleId="DefaultParagraphFont">
     <w:name w:val="Default Paragraph Font"/>
     <w:uiPriority w:val="1"/>
+    <w:semiHidden/>
     <w:unhideWhenUsed/>
   </w:style>
   <w:style w:type="table" w:default="1" w:styleId="TableNormal">
@@ -2469,6 +2662,19 @@
     <w:rPr>
       <w:rFonts w:ascii="Times New Roman" w:hAnsi="Times New Roman"/>
       <w:lang w:eastAsia="en-US" w:bidi="ar-SA"/>
+    </w:rPr>
+  </w:style>
+  <w:style w:type="paragraph" w:styleId="NormalWeb">
+    <w:name w:val="Normal (Web)"/>
+    <w:rsid w:val="002B2FC8"/>
+    <w:pPr>
+      <w:spacing w:beforeAutospacing="1" w:afterAutospacing="1"/>
+    </w:pPr>
+    <w:rPr>
+      <w:rFonts w:ascii="Times New Roman" w:eastAsia="SimSun" w:hAnsi="Times New Roman"/>
+      <w:sz w:val="24"/>
+      <w:szCs w:val="24"/>
+      <w:lang w:val="en-US" w:eastAsia="zh-CN"/>
     </w:rPr>
   </w:style>
 </w:styles>

</xml_diff>